<commit_message>
Added a spotlight and corrected the cube object lighting properties
</commit_message>
<xml_diff>
--- a/Self_assessment_document.docx
+++ b/Self_assessment_document.docx
@@ -466,15 +466,7 @@
         <w:t xml:space="preserve">Your mark for each Learning Outcome (LO) is the highest mark achieved based on the criteria specified in the self-assessment grid. Note that you will </w:t>
       </w:r>
       <w:r>
-        <w:t xml:space="preserve">need to have satisfied all criteria at the lower mark bands to be awarded marks in the higher mark bands, e.g., to get a mark in the 70 - 80 band for a learning outcome you will have needed to have satisfied all criteria in the 40 – 50 and 50 – </w:t>
-      </w:r>
-      <w:proofErr w:type="gramStart"/>
-      <w:r>
-        <w:t>60 mark</w:t>
-      </w:r>
-      <w:proofErr w:type="gramEnd"/>
-      <w:r>
-        <w:t xml:space="preserve"> bands. </w:t>
+        <w:t xml:space="preserve">need to have satisfied all criteria at the lower mark bands to be awarded marks in the higher mark bands, e.g., to get a mark in the 70 - 80 band for a learning outcome you will have needed to have satisfied all criteria in the 40 – 50 and 50 – 60 mark bands. </w:t>
       </w:r>
     </w:p>
     <w:p/>
@@ -725,6 +717,13 @@
                 <w:szCs w:val="20"/>
               </w:rPr>
             </w:pPr>
+            <w:r>
+              <w:rPr>
+                <w:sz w:val="20"/>
+                <w:szCs w:val="20"/>
+              </w:rPr>
+              <w:t>The use of vectors can be seen in my cube position array, in the coursework.cpp file, where they are used to give the positions of where I want the crates to be in the 3D world space.</w:t>
+            </w:r>
           </w:p>
         </w:tc>
       </w:tr>
@@ -1096,7 +1095,6 @@
                 <w:sz w:val="20"/>
                 <w:szCs w:val="20"/>
               </w:rPr>
-              <w:lastRenderedPageBreak/>
               <w:t>62, 65, 68</w:t>
             </w:r>
           </w:p>
@@ -1365,55 +1363,7 @@
                 <w:sz w:val="20"/>
                 <w:szCs w:val="20"/>
               </w:rPr>
-              <w:t xml:space="preserve">LO1: Implementation of students own functions to replace glm functions (e.g., </w:t>
-            </w:r>
-            <w:proofErr w:type="gramStart"/>
-            <w:r>
-              <w:rPr>
-                <w:sz w:val="20"/>
-                <w:szCs w:val="20"/>
-              </w:rPr>
-              <w:t>glm::length(</w:t>
-            </w:r>
-            <w:proofErr w:type="gramEnd"/>
-            <w:r>
-              <w:rPr>
-                <w:sz w:val="20"/>
-                <w:szCs w:val="20"/>
-              </w:rPr>
-              <w:t xml:space="preserve">), </w:t>
-            </w:r>
-            <w:proofErr w:type="gramStart"/>
-            <w:r>
-              <w:rPr>
-                <w:sz w:val="20"/>
-                <w:szCs w:val="20"/>
-              </w:rPr>
-              <w:t>glm::dot(</w:t>
-            </w:r>
-            <w:proofErr w:type="gramEnd"/>
-            <w:r>
-              <w:rPr>
-                <w:sz w:val="20"/>
-                <w:szCs w:val="20"/>
-              </w:rPr>
-              <w:t xml:space="preserve">), </w:t>
-            </w:r>
-            <w:proofErr w:type="gramStart"/>
-            <w:r>
-              <w:rPr>
-                <w:sz w:val="20"/>
-                <w:szCs w:val="20"/>
-              </w:rPr>
-              <w:t>glm::cross(</w:t>
-            </w:r>
-            <w:proofErr w:type="gramEnd"/>
-            <w:r>
-              <w:rPr>
-                <w:sz w:val="20"/>
-                <w:szCs w:val="20"/>
-              </w:rPr>
-              <w:t>) etc.).</w:t>
+              <w:t>LO1: Implementation of students own functions to replace glm functions (e.g., glm::length(), glm::dot(), glm::cross() etc.).</w:t>
             </w:r>
           </w:p>
         </w:tc>

</xml_diff>

<commit_message>
Added myDot and myCross aswell as adding a function to spin
</commit_message>
<xml_diff>
--- a/Self_assessment_document.docx
+++ b/Self_assessment_document.docx
@@ -841,6 +841,13 @@
                 <w:szCs w:val="20"/>
               </w:rPr>
             </w:pPr>
+            <w:r>
+              <w:rPr>
+                <w:sz w:val="20"/>
+                <w:szCs w:val="20"/>
+              </w:rPr>
+              <w:t>The implementation of shaders to apply textures to objects can be seen in the coursework.cpp file when I load textures on to the cube, the wall and the floor models.</w:t>
+            </w:r>
           </w:p>
         </w:tc>
       </w:tr>
@@ -903,6 +910,13 @@
                 <w:szCs w:val="20"/>
               </w:rPr>
             </w:pPr>
+            <w:r>
+              <w:rPr>
+                <w:sz w:val="20"/>
+                <w:szCs w:val="20"/>
+              </w:rPr>
+              <w:t>Use of translation rotation and scaling transformations can be seen in coursework.cpp file when I add objects to the objects vector, such as the multiple cubes, the walls and the floor and ceiling.</w:t>
+            </w:r>
           </w:p>
         </w:tc>
       </w:tr>
@@ -958,6 +972,13 @@
                 <w:szCs w:val="20"/>
               </w:rPr>
             </w:pPr>
+            <w:r>
+              <w:rPr>
+                <w:sz w:val="20"/>
+                <w:szCs w:val="20"/>
+              </w:rPr>
+              <w:t>Use of glm library functions can be seen in the camera.cpp file where the lookAt() and perspective() functions are used to calulate the view and projection matrices for the camera.</w:t>
+            </w:r>
           </w:p>
         </w:tc>
       </w:tr>
@@ -1013,6 +1034,13 @@
                 <w:szCs w:val="20"/>
               </w:rPr>
             </w:pPr>
+            <w:r>
+              <w:rPr>
+                <w:sz w:val="20"/>
+                <w:szCs w:val="20"/>
+              </w:rPr>
+              <w:t>The cube object type is used multiple times in the coursework.cpp file to create a 3D virtual world.</w:t>
+            </w:r>
           </w:p>
         </w:tc>
       </w:tr>
@@ -1068,6 +1096,13 @@
                 <w:szCs w:val="20"/>
               </w:rPr>
             </w:pPr>
+            <w:r>
+              <w:rPr>
+                <w:sz w:val="20"/>
+                <w:szCs w:val="20"/>
+              </w:rPr>
+              <w:t>Point light sources can be seen used in the coursework.cpp file to apply dynamic lighting to the scene.</w:t>
+            </w:r>
           </w:p>
         </w:tc>
       </w:tr>
@@ -1136,6 +1171,13 @@
                 <w:szCs w:val="20"/>
               </w:rPr>
             </w:pPr>
+            <w:r>
+              <w:rPr>
+                <w:sz w:val="20"/>
+                <w:szCs w:val="20"/>
+              </w:rPr>
+              <w:t>My own lookAt and perspective functions were made in the maths.cpp file and used in the camera.cpp file for the calculateMatrices function.</w:t>
+            </w:r>
           </w:p>
         </w:tc>
       </w:tr>
@@ -1197,6 +1239,13 @@
                 <w:szCs w:val="20"/>
               </w:rPr>
             </w:pPr>
+            <w:r>
+              <w:rPr>
+                <w:sz w:val="20"/>
+                <w:szCs w:val="20"/>
+              </w:rPr>
+              <w:t>Multiple object types such as the cube, and the plane can be seen used in the coursework.cpp file, even used in multiple instances.</w:t>
+            </w:r>
           </w:p>
         </w:tc>
       </w:tr>
@@ -1258,6 +1307,13 @@
                 <w:szCs w:val="20"/>
               </w:rPr>
             </w:pPr>
+            <w:r>
+              <w:rPr>
+                <w:sz w:val="20"/>
+                <w:szCs w:val="20"/>
+              </w:rPr>
+              <w:t>The player can use keyboard inputs and control the camera using the mouse using the code at the very bottom of the coursework.cpp file</w:t>
+            </w:r>
           </w:p>
         </w:tc>
       </w:tr>
@@ -1317,6 +1373,27 @@
                 <w:szCs w:val="20"/>
               </w:rPr>
             </w:pPr>
+            <w:r>
+              <w:rPr>
+                <w:sz w:val="20"/>
+                <w:szCs w:val="20"/>
+              </w:rPr>
+              <w:t>I used both pointLight sources and spot</w:t>
+            </w:r>
+            <w:r>
+              <w:rPr>
+                <w:sz w:val="20"/>
+                <w:szCs w:val="20"/>
+              </w:rPr>
+              <w:t>L</w:t>
+            </w:r>
+            <w:r>
+              <w:rPr>
+                <w:sz w:val="20"/>
+                <w:szCs w:val="20"/>
+              </w:rPr>
+              <w:t>ight sources in my code to apply multiple types of light sources to the world space.</w:t>
+            </w:r>
           </w:p>
         </w:tc>
       </w:tr>

</xml_diff>

<commit_message>
Added the suzanne model and the beginning of a 3rd person camera view
</commit_message>
<xml_diff>
--- a/Self_assessment_document.docx
+++ b/Self_assessment_document.docx
@@ -1456,6 +1456,13 @@
                 <w:szCs w:val="20"/>
               </w:rPr>
             </w:pPr>
+            <w:r>
+              <w:rPr>
+                <w:sz w:val="20"/>
+                <w:szCs w:val="20"/>
+              </w:rPr>
+              <w:t>I have created my own dot and cross functions in the maths.cpp file which are used by my own lookAt function</w:t>
+            </w:r>
           </w:p>
         </w:tc>
       </w:tr>
@@ -1511,6 +1518,13 @@
                 <w:szCs w:val="20"/>
               </w:rPr>
             </w:pPr>
+            <w:r>
+              <w:rPr>
+                <w:sz w:val="20"/>
+                <w:szCs w:val="20"/>
+              </w:rPr>
+              <w:t>I have used quaternions to calculate my rotation matrix in the maths.cpp file under the Quaternion::matrix() function</w:t>
+            </w:r>
           </w:p>
         </w:tc>
       </w:tr>

</xml_diff>

<commit_message>
Player is bound to the world space
</commit_message>
<xml_diff>
--- a/Self_assessment_document.docx
+++ b/Self_assessment_document.docx
@@ -1580,6 +1580,13 @@
                 <w:szCs w:val="20"/>
               </w:rPr>
             </w:pPr>
+            <w:r>
+              <w:rPr>
+                <w:sz w:val="20"/>
+                <w:szCs w:val="20"/>
+              </w:rPr>
+              <w:t>As seen at the bottom of coursework.cpp, when the user presses the 1 key, all objects on screen with the name cube will rotate.</w:t>
+            </w:r>
           </w:p>
         </w:tc>
       </w:tr>
@@ -1635,6 +1642,13 @@
                 <w:szCs w:val="20"/>
               </w:rPr>
             </w:pPr>
+            <w:r>
+              <w:rPr>
+                <w:sz w:val="20"/>
+                <w:szCs w:val="20"/>
+              </w:rPr>
+              <w:t>Normal and specular maps are used multiple times for many different objects such as the cube, wall and floor objects in the coursework.cpp file</w:t>
+            </w:r>
           </w:p>
         </w:tc>
       </w:tr>
@@ -1697,6 +1711,13 @@
                 <w:szCs w:val="20"/>
               </w:rPr>
             </w:pPr>
+            <w:r>
+              <w:rPr>
+                <w:sz w:val="20"/>
+                <w:szCs w:val="20"/>
+              </w:rPr>
+              <w:t>The use of quaternions to calculate the view matrix can be seen in the camera.cpp file when orientation.matrix() is called, matrix being a quaternion rotate function in the maths.cpp file.</w:t>
+            </w:r>
           </w:p>
         </w:tc>
       </w:tr>
@@ -1752,6 +1773,13 @@
                 <w:szCs w:val="20"/>
               </w:rPr>
             </w:pPr>
+            <w:r>
+              <w:rPr>
+                <w:sz w:val="20"/>
+                <w:szCs w:val="20"/>
+              </w:rPr>
+              <w:t>SLERP is used in the camera.cpp file to smooth changes in camera direction under the quaternionCamera() function.</w:t>
+            </w:r>
           </w:p>
         </w:tc>
       </w:tr>

</xml_diff>

<commit_message>
Updated the self assessment document.
</commit_message>
<xml_diff>
--- a/Self_assessment_document.docx
+++ b/Self_assessment_document.docx
@@ -466,7 +466,15 @@
         <w:t xml:space="preserve">Your mark for each Learning Outcome (LO) is the highest mark achieved based on the criteria specified in the self-assessment grid. Note that you will </w:t>
       </w:r>
       <w:r>
-        <w:t xml:space="preserve">need to have satisfied all criteria at the lower mark bands to be awarded marks in the higher mark bands, e.g., to get a mark in the 70 - 80 band for a learning outcome you will have needed to have satisfied all criteria in the 40 – 50 and 50 – 60 mark bands. </w:t>
+        <w:t xml:space="preserve">need to have satisfied all criteria at the lower mark bands to be awarded marks in the higher mark bands, e.g., to get a mark in the 70 - 80 band for a learning outcome you will have needed to have satisfied all criteria in the 40 – 50 and 50 – </w:t>
+      </w:r>
+      <w:proofErr w:type="gramStart"/>
+      <w:r>
+        <w:t>60 mark</w:t>
+      </w:r>
+      <w:proofErr w:type="gramEnd"/>
+      <w:r>
+        <w:t xml:space="preserve"> bands. </w:t>
       </w:r>
     </w:p>
     <w:p/>
@@ -722,7 +730,35 @@
                 <w:sz w:val="20"/>
                 <w:szCs w:val="20"/>
               </w:rPr>
-              <w:t>The use of vectors can be seen in my cube position array, in the coursework.cpp file, where they are used to give the positions of where I want the crates to be in the 3D world space.</w:t>
+              <w:t>The use of vectors can be seen in my cube position array</w:t>
+            </w:r>
+            <w:r>
+              <w:rPr>
+                <w:sz w:val="20"/>
+                <w:szCs w:val="20"/>
+              </w:rPr>
+              <w:t xml:space="preserve"> at lines 133 to 139 in the coursework.cpp file</w:t>
+            </w:r>
+            <w:r>
+              <w:rPr>
+                <w:sz w:val="20"/>
+                <w:szCs w:val="20"/>
+              </w:rPr>
+              <w:t xml:space="preserve">, where they are used to </w:t>
+            </w:r>
+            <w:r>
+              <w:rPr>
+                <w:sz w:val="20"/>
+                <w:szCs w:val="20"/>
+              </w:rPr>
+              <w:t>set</w:t>
+            </w:r>
+            <w:r>
+              <w:rPr>
+                <w:sz w:val="20"/>
+                <w:szCs w:val="20"/>
+              </w:rPr>
+              <w:t xml:space="preserve"> the positions of where I want the crates to be in the 3D world space.</w:t>
             </w:r>
           </w:p>
         </w:tc>
@@ -763,7 +799,23 @@
                 <w:sz w:val="20"/>
                 <w:szCs w:val="20"/>
               </w:rPr>
-              <w:t xml:space="preserve">LO2: Application compiles and runs without alterations to the source code of CMake file. </w:t>
+              <w:t xml:space="preserve">LO2: Application compiles and runs without alterations to the source code of </w:t>
+            </w:r>
+            <w:proofErr w:type="spellStart"/>
+            <w:r>
+              <w:rPr>
+                <w:sz w:val="20"/>
+                <w:szCs w:val="20"/>
+              </w:rPr>
+              <w:t>CMake</w:t>
+            </w:r>
+            <w:proofErr w:type="spellEnd"/>
+            <w:r>
+              <w:rPr>
+                <w:sz w:val="20"/>
+                <w:szCs w:val="20"/>
+              </w:rPr>
+              <w:t xml:space="preserve"> file. </w:t>
             </w:r>
           </w:p>
         </w:tc>
@@ -785,6 +837,63 @@
                 <w:szCs w:val="20"/>
               </w:rPr>
               <w:t>Paste a screenshot of your application below</w:t>
+            </w:r>
+          </w:p>
+          <w:p>
+            <w:pPr>
+              <w:rPr>
+                <w:sz w:val="20"/>
+                <w:szCs w:val="20"/>
+              </w:rPr>
+            </w:pPr>
+          </w:p>
+          <w:p>
+            <w:pPr>
+              <w:rPr>
+                <w:sz w:val="20"/>
+                <w:szCs w:val="20"/>
+              </w:rPr>
+            </w:pPr>
+            <w:r>
+              <w:rPr>
+                <w:sz w:val="20"/>
+                <w:szCs w:val="20"/>
+              </w:rPr>
+              <w:drawing>
+                <wp:inline distT="0" distB="0" distL="0" distR="0" wp14:anchorId="09F62D88" wp14:editId="0EF3DF66">
+                  <wp:extent cx="2428875" cy="1887451"/>
+                  <wp:effectExtent l="0" t="0" r="0" b="0"/>
+                  <wp:docPr id="39848323" name="Picture 1"/>
+                  <wp:cNvGraphicFramePr>
+                    <a:graphicFrameLocks xmlns:a="http://schemas.openxmlformats.org/drawingml/2006/main" noChangeAspect="1"/>
+                  </wp:cNvGraphicFramePr>
+                  <a:graphic xmlns:a="http://schemas.openxmlformats.org/drawingml/2006/main">
+                    <a:graphicData uri="http://schemas.openxmlformats.org/drawingml/2006/picture">
+                      <pic:pic xmlns:pic="http://schemas.openxmlformats.org/drawingml/2006/picture">
+                        <pic:nvPicPr>
+                          <pic:cNvPr id="39848323" name=""/>
+                          <pic:cNvPicPr/>
+                        </pic:nvPicPr>
+                        <pic:blipFill>
+                          <a:blip r:embed="rId6"/>
+                          <a:stretch>
+                            <a:fillRect/>
+                          </a:stretch>
+                        </pic:blipFill>
+                        <pic:spPr>
+                          <a:xfrm>
+                            <a:off x="0" y="0"/>
+                            <a:ext cx="2472291" cy="1921189"/>
+                          </a:xfrm>
+                          <a:prstGeom prst="rect">
+                            <a:avLst/>
+                          </a:prstGeom>
+                        </pic:spPr>
+                      </pic:pic>
+                    </a:graphicData>
+                  </a:graphic>
+                </wp:inline>
+              </w:drawing>
             </w:r>
           </w:p>
         </w:tc>
@@ -846,7 +955,28 @@
                 <w:sz w:val="20"/>
                 <w:szCs w:val="20"/>
               </w:rPr>
-              <w:t>The implementation of shaders to apply textures to objects can be seen in the coursework.cpp file when I load textures on to the cube, the wall and the floor models.</w:t>
+              <w:t xml:space="preserve">The implementation of shaders to apply textures to objects can be seen in the coursework.cpp file </w:t>
+            </w:r>
+            <w:r>
+              <w:rPr>
+                <w:sz w:val="20"/>
+                <w:szCs w:val="20"/>
+              </w:rPr>
+              <w:t xml:space="preserve">at lines 110 to 112 </w:t>
+            </w:r>
+            <w:r>
+              <w:rPr>
+                <w:sz w:val="20"/>
+                <w:szCs w:val="20"/>
+              </w:rPr>
+              <w:t>when I load textures on to the cube</w:t>
+            </w:r>
+            <w:r>
+              <w:rPr>
+                <w:sz w:val="20"/>
+                <w:szCs w:val="20"/>
+              </w:rPr>
+              <w:t xml:space="preserve"> object.</w:t>
             </w:r>
           </w:p>
         </w:tc>
@@ -915,7 +1045,14 @@
                 <w:sz w:val="20"/>
                 <w:szCs w:val="20"/>
               </w:rPr>
-              <w:t>Use of translation rotation and scaling transformations can be seen in coursework.cpp file when I add objects to the objects vector, such as the multiple cubes, the walls and the floor and ceiling.</w:t>
+              <w:t xml:space="preserve">Use of translation rotation and scaling transformations can be seen in coursework.cpp file </w:t>
+            </w:r>
+            <w:r>
+              <w:rPr>
+                <w:sz w:val="20"/>
+                <w:szCs w:val="20"/>
+              </w:rPr>
+              <w:t>at lines 269 to 271 when I use them to calculate the model matrix in the render loop.</w:t>
             </w:r>
           </w:p>
         </w:tc>
@@ -956,7 +1093,23 @@
                 <w:sz w:val="20"/>
                 <w:szCs w:val="20"/>
               </w:rPr>
-              <w:t>LO1: Implementation of glm library functions for calculating view and projection matrices.</w:t>
+              <w:t xml:space="preserve">LO1: Implementation of </w:t>
+            </w:r>
+            <w:proofErr w:type="spellStart"/>
+            <w:r>
+              <w:rPr>
+                <w:sz w:val="20"/>
+                <w:szCs w:val="20"/>
+              </w:rPr>
+              <w:t>glm</w:t>
+            </w:r>
+            <w:proofErr w:type="spellEnd"/>
+            <w:r>
+              <w:rPr>
+                <w:sz w:val="20"/>
+                <w:szCs w:val="20"/>
+              </w:rPr>
+              <w:t xml:space="preserve"> library functions for calculating view and projection matrices.</w:t>
             </w:r>
           </w:p>
         </w:tc>
@@ -977,7 +1130,92 @@
                 <w:sz w:val="20"/>
                 <w:szCs w:val="20"/>
               </w:rPr>
-              <w:t>Use of glm library functions can be seen in the camera.cpp file where the lookAt() and perspective() functions are used to calulate the view and projection matrices for the camera.</w:t>
+              <w:t xml:space="preserve">Use of </w:t>
+            </w:r>
+            <w:proofErr w:type="spellStart"/>
+            <w:r>
+              <w:rPr>
+                <w:sz w:val="20"/>
+                <w:szCs w:val="20"/>
+              </w:rPr>
+              <w:t>glm</w:t>
+            </w:r>
+            <w:proofErr w:type="spellEnd"/>
+            <w:r>
+              <w:rPr>
+                <w:sz w:val="20"/>
+                <w:szCs w:val="20"/>
+              </w:rPr>
+              <w:t xml:space="preserve"> library functions can be seen in the camera.cpp file </w:t>
+            </w:r>
+            <w:r>
+              <w:rPr>
+                <w:sz w:val="20"/>
+                <w:szCs w:val="20"/>
+              </w:rPr>
+              <w:t xml:space="preserve">at lines 17 and 21, which are now commented out due to use of my own functions, </w:t>
+            </w:r>
+            <w:r>
+              <w:rPr>
+                <w:sz w:val="20"/>
+                <w:szCs w:val="20"/>
+              </w:rPr>
+              <w:t xml:space="preserve">where the </w:t>
+            </w:r>
+            <w:proofErr w:type="spellStart"/>
+            <w:proofErr w:type="gramStart"/>
+            <w:r>
+              <w:rPr>
+                <w:sz w:val="20"/>
+                <w:szCs w:val="20"/>
+              </w:rPr>
+              <w:t>lookAt</w:t>
+            </w:r>
+            <w:proofErr w:type="spellEnd"/>
+            <w:r>
+              <w:rPr>
+                <w:sz w:val="20"/>
+                <w:szCs w:val="20"/>
+              </w:rPr>
+              <w:t>(</w:t>
+            </w:r>
+            <w:proofErr w:type="gramEnd"/>
+            <w:r>
+              <w:rPr>
+                <w:sz w:val="20"/>
+                <w:szCs w:val="20"/>
+              </w:rPr>
+              <w:t xml:space="preserve">) and </w:t>
+            </w:r>
+            <w:proofErr w:type="gramStart"/>
+            <w:r>
+              <w:rPr>
+                <w:sz w:val="20"/>
+                <w:szCs w:val="20"/>
+              </w:rPr>
+              <w:t>perspective(</w:t>
+            </w:r>
+            <w:proofErr w:type="gramEnd"/>
+            <w:r>
+              <w:rPr>
+                <w:sz w:val="20"/>
+                <w:szCs w:val="20"/>
+              </w:rPr>
+              <w:t xml:space="preserve">) functions are used to </w:t>
+            </w:r>
+            <w:r>
+              <w:rPr>
+                <w:sz w:val="20"/>
+                <w:szCs w:val="20"/>
+              </w:rPr>
+              <w:t>calculate</w:t>
+            </w:r>
+            <w:r>
+              <w:rPr>
+                <w:sz w:val="20"/>
+                <w:szCs w:val="20"/>
+              </w:rPr>
+              <w:t xml:space="preserve"> the view and projection matrices for the camera.</w:t>
             </w:r>
           </w:p>
         </w:tc>
@@ -1039,7 +1277,35 @@
                 <w:sz w:val="20"/>
                 <w:szCs w:val="20"/>
               </w:rPr>
-              <w:t>The cube object type is used multiple times in the coursework.cpp file to create a 3D virtual world.</w:t>
+              <w:t xml:space="preserve">The cube object type is used multiple times in the coursework.cpp </w:t>
+            </w:r>
+            <w:r>
+              <w:rPr>
+                <w:sz w:val="20"/>
+                <w:szCs w:val="20"/>
+              </w:rPr>
+              <w:t>file</w:t>
+            </w:r>
+            <w:r>
+              <w:rPr>
+                <w:sz w:val="20"/>
+                <w:szCs w:val="20"/>
+              </w:rPr>
+              <w:t xml:space="preserve"> and can be seen being stored in the objects vector </w:t>
+            </w:r>
+            <w:r>
+              <w:rPr>
+                <w:sz w:val="20"/>
+                <w:szCs w:val="20"/>
+              </w:rPr>
+              <w:t>to create a 3D virtual world</w:t>
+            </w:r>
+            <w:r>
+              <w:rPr>
+                <w:sz w:val="20"/>
+                <w:szCs w:val="20"/>
+              </w:rPr>
+              <w:t>, this is seen at lines 142 to 152, the cubes can also be seen rendered at lines 281 to 285.</w:t>
             </w:r>
           </w:p>
         </w:tc>
@@ -1101,7 +1367,21 @@
                 <w:sz w:val="20"/>
                 <w:szCs w:val="20"/>
               </w:rPr>
-              <w:t>Point light sources can be seen used in the coursework.cpp file to apply dynamic lighting to the scene.</w:t>
+              <w:t>Point light sources can be seen used in the coursework.cpp</w:t>
+            </w:r>
+            <w:r>
+              <w:rPr>
+                <w:sz w:val="20"/>
+                <w:szCs w:val="20"/>
+              </w:rPr>
+              <w:t xml:space="preserve"> at lines 122 to 125</w:t>
+            </w:r>
+            <w:r>
+              <w:rPr>
+                <w:sz w:val="20"/>
+                <w:szCs w:val="20"/>
+              </w:rPr>
+              <w:t xml:space="preserve"> file to apply dynamic lighting to the scene.</w:t>
             </w:r>
           </w:p>
         </w:tc>
@@ -1176,7 +1456,81 @@
                 <w:sz w:val="20"/>
                 <w:szCs w:val="20"/>
               </w:rPr>
-              <w:t>My own lookAt and perspective functions were made in the maths.cpp file and used in the camera.cpp file for the calculateMatrices function.</w:t>
+              <w:t xml:space="preserve">My own </w:t>
+            </w:r>
+            <w:proofErr w:type="spellStart"/>
+            <w:r>
+              <w:rPr>
+                <w:sz w:val="20"/>
+                <w:szCs w:val="20"/>
+              </w:rPr>
+              <w:t>lookAt</w:t>
+            </w:r>
+            <w:proofErr w:type="spellEnd"/>
+            <w:r>
+              <w:rPr>
+                <w:sz w:val="20"/>
+                <w:szCs w:val="20"/>
+              </w:rPr>
+              <w:t xml:space="preserve"> and perspective functions were made in the maths.cpp file</w:t>
+            </w:r>
+            <w:r>
+              <w:rPr>
+                <w:sz w:val="20"/>
+                <w:szCs w:val="20"/>
+              </w:rPr>
+              <w:t>, at lines 32 to 44 and 46 to 65,</w:t>
+            </w:r>
+            <w:r>
+              <w:rPr>
+                <w:sz w:val="20"/>
+                <w:szCs w:val="20"/>
+              </w:rPr>
+              <w:t xml:space="preserve"> and used in the camera.cpp file</w:t>
+            </w:r>
+            <w:r>
+              <w:rPr>
+                <w:sz w:val="20"/>
+                <w:szCs w:val="20"/>
+              </w:rPr>
+              <w:t>,</w:t>
+            </w:r>
+            <w:r>
+              <w:rPr>
+                <w:sz w:val="20"/>
+                <w:szCs w:val="20"/>
+              </w:rPr>
+              <w:t xml:space="preserve"> </w:t>
+            </w:r>
+            <w:r>
+              <w:rPr>
+                <w:sz w:val="20"/>
+                <w:szCs w:val="20"/>
+              </w:rPr>
+              <w:t xml:space="preserve">at lines 16 and 20, </w:t>
+            </w:r>
+            <w:r>
+              <w:rPr>
+                <w:sz w:val="20"/>
+                <w:szCs w:val="20"/>
+              </w:rPr>
+              <w:t xml:space="preserve">for the </w:t>
+            </w:r>
+            <w:proofErr w:type="spellStart"/>
+            <w:r>
+              <w:rPr>
+                <w:sz w:val="20"/>
+                <w:szCs w:val="20"/>
+              </w:rPr>
+              <w:t>calculateMatrices</w:t>
+            </w:r>
+            <w:proofErr w:type="spellEnd"/>
+            <w:r>
+              <w:rPr>
+                <w:sz w:val="20"/>
+                <w:szCs w:val="20"/>
+              </w:rPr>
+              <w:t xml:space="preserve"> function.</w:t>
             </w:r>
           </w:p>
         </w:tc>
@@ -1244,7 +1598,35 @@
                 <w:sz w:val="20"/>
                 <w:szCs w:val="20"/>
               </w:rPr>
-              <w:t>Multiple object types such as the cube, and the plane can be seen used in the coursework.cpp file, even used in multiple instances.</w:t>
+              <w:t xml:space="preserve">Multiple object types such as the </w:t>
+            </w:r>
+            <w:r>
+              <w:rPr>
+                <w:sz w:val="20"/>
+                <w:szCs w:val="20"/>
+              </w:rPr>
+              <w:t>floor</w:t>
+            </w:r>
+            <w:r>
+              <w:rPr>
+                <w:sz w:val="20"/>
+                <w:szCs w:val="20"/>
+              </w:rPr>
+              <w:t xml:space="preserve"> and the plane can be seen used in the coursework.cpp file, </w:t>
+            </w:r>
+            <w:r>
+              <w:rPr>
+                <w:sz w:val="20"/>
+                <w:szCs w:val="20"/>
+              </w:rPr>
+              <w:t>added at lines 155 to 178 and 181 to 217, as well as rendered at lines 287 to 291</w:t>
+            </w:r>
+            <w:r>
+              <w:rPr>
+                <w:sz w:val="20"/>
+                <w:szCs w:val="20"/>
+              </w:rPr>
+              <w:t>.</w:t>
             </w:r>
           </w:p>
         </w:tc>
@@ -1314,6 +1696,20 @@
               </w:rPr>
               <w:t>The player can use keyboard inputs and control the camera using the mouse using the code at the very bottom of the coursework.cpp file</w:t>
             </w:r>
+            <w:r>
+              <w:rPr>
+                <w:sz w:val="20"/>
+                <w:szCs w:val="20"/>
+              </w:rPr>
+              <w:t xml:space="preserve">, at lines </w:t>
+            </w:r>
+            <w:r>
+              <w:rPr>
+                <w:sz w:val="20"/>
+                <w:szCs w:val="20"/>
+              </w:rPr>
+              <w:t>323 to 333 for the keyboard movement and 352 to 367 for camera movement.</w:t>
+            </w:r>
           </w:p>
         </w:tc>
       </w:tr>
@@ -1378,21 +1774,72 @@
                 <w:sz w:val="20"/>
                 <w:szCs w:val="20"/>
               </w:rPr>
-              <w:t>I used both pointLight sources and spot</w:t>
-            </w:r>
-            <w:r>
-              <w:rPr>
-                <w:sz w:val="20"/>
-                <w:szCs w:val="20"/>
-              </w:rPr>
-              <w:t>L</w:t>
-            </w:r>
-            <w:r>
-              <w:rPr>
-                <w:sz w:val="20"/>
-                <w:szCs w:val="20"/>
-              </w:rPr>
-              <w:t>ight sources in my code to apply multiple types of light sources to the world space.</w:t>
+              <w:t xml:space="preserve">I used both </w:t>
+            </w:r>
+            <w:proofErr w:type="spellStart"/>
+            <w:r>
+              <w:rPr>
+                <w:sz w:val="20"/>
+                <w:szCs w:val="20"/>
+              </w:rPr>
+              <w:t>pointLight</w:t>
+            </w:r>
+            <w:proofErr w:type="spellEnd"/>
+            <w:r>
+              <w:rPr>
+                <w:sz w:val="20"/>
+                <w:szCs w:val="20"/>
+              </w:rPr>
+              <w:t xml:space="preserve"> sources</w:t>
+            </w:r>
+            <w:r>
+              <w:rPr>
+                <w:sz w:val="20"/>
+                <w:szCs w:val="20"/>
+              </w:rPr>
+              <w:t>, seen used at lines 122 to 125,</w:t>
+            </w:r>
+            <w:r>
+              <w:rPr>
+                <w:sz w:val="20"/>
+                <w:szCs w:val="20"/>
+              </w:rPr>
+              <w:t xml:space="preserve"> and </w:t>
+            </w:r>
+            <w:r>
+              <w:rPr>
+                <w:sz w:val="20"/>
+                <w:szCs w:val="20"/>
+              </w:rPr>
+              <w:t>spotlight</w:t>
+            </w:r>
+            <w:r>
+              <w:rPr>
+                <w:sz w:val="20"/>
+                <w:szCs w:val="20"/>
+              </w:rPr>
+              <w:t xml:space="preserve"> sources</w:t>
+            </w:r>
+            <w:r>
+              <w:rPr>
+                <w:sz w:val="20"/>
+                <w:szCs w:val="20"/>
+              </w:rPr>
+              <w:t>, seen used at lines 126 to 130,</w:t>
+            </w:r>
+            <w:r>
+              <w:rPr>
+                <w:sz w:val="20"/>
+                <w:szCs w:val="20"/>
+              </w:rPr>
+              <w:t xml:space="preserve"> in my code to apply multiple types of light sources to the world space</w:t>
+            </w:r>
+            <w:r>
+              <w:rPr>
+                <w:sz w:val="20"/>
+                <w:szCs w:val="20"/>
+              </w:rPr>
+              <w:t>, they are later drawn at line 301, all in the coursework.cpp file.</w:t>
             </w:r>
           </w:p>
         </w:tc>
@@ -1440,7 +1887,98 @@
                 <w:sz w:val="20"/>
                 <w:szCs w:val="20"/>
               </w:rPr>
-              <w:t>LO1: Implementation of students own functions to replace glm functions (e.g., glm::length(), glm::dot(), glm::cross() etc.).</w:t>
+              <w:t xml:space="preserve">LO1: Implementation of students own functions to replace </w:t>
+            </w:r>
+            <w:proofErr w:type="spellStart"/>
+            <w:r>
+              <w:rPr>
+                <w:sz w:val="20"/>
+                <w:szCs w:val="20"/>
+              </w:rPr>
+              <w:t>glm</w:t>
+            </w:r>
+            <w:proofErr w:type="spellEnd"/>
+            <w:r>
+              <w:rPr>
+                <w:sz w:val="20"/>
+                <w:szCs w:val="20"/>
+              </w:rPr>
+              <w:t xml:space="preserve"> functions (e.g., </w:t>
+            </w:r>
+            <w:proofErr w:type="spellStart"/>
+            <w:proofErr w:type="gramStart"/>
+            <w:r>
+              <w:rPr>
+                <w:sz w:val="20"/>
+                <w:szCs w:val="20"/>
+              </w:rPr>
+              <w:t>glm</w:t>
+            </w:r>
+            <w:proofErr w:type="spellEnd"/>
+            <w:r>
+              <w:rPr>
+                <w:sz w:val="20"/>
+                <w:szCs w:val="20"/>
+              </w:rPr>
+              <w:t>::length(</w:t>
+            </w:r>
+            <w:proofErr w:type="gramEnd"/>
+            <w:r>
+              <w:rPr>
+                <w:sz w:val="20"/>
+                <w:szCs w:val="20"/>
+              </w:rPr>
+              <w:t xml:space="preserve">), </w:t>
+            </w:r>
+            <w:proofErr w:type="spellStart"/>
+            <w:proofErr w:type="gramStart"/>
+            <w:r>
+              <w:rPr>
+                <w:sz w:val="20"/>
+                <w:szCs w:val="20"/>
+              </w:rPr>
+              <w:t>glm</w:t>
+            </w:r>
+            <w:proofErr w:type="spellEnd"/>
+            <w:r>
+              <w:rPr>
+                <w:sz w:val="20"/>
+                <w:szCs w:val="20"/>
+              </w:rPr>
+              <w:t>::dot(</w:t>
+            </w:r>
+            <w:proofErr w:type="gramEnd"/>
+            <w:r>
+              <w:rPr>
+                <w:sz w:val="20"/>
+                <w:szCs w:val="20"/>
+              </w:rPr>
+              <w:t xml:space="preserve">), </w:t>
+            </w:r>
+            <w:proofErr w:type="spellStart"/>
+            <w:proofErr w:type="gramStart"/>
+            <w:r>
+              <w:rPr>
+                <w:sz w:val="20"/>
+                <w:szCs w:val="20"/>
+              </w:rPr>
+              <w:t>glm</w:t>
+            </w:r>
+            <w:proofErr w:type="spellEnd"/>
+            <w:r>
+              <w:rPr>
+                <w:sz w:val="20"/>
+                <w:szCs w:val="20"/>
+              </w:rPr>
+              <w:t>::cross(</w:t>
+            </w:r>
+            <w:proofErr w:type="gramEnd"/>
+            <w:r>
+              <w:rPr>
+                <w:sz w:val="20"/>
+                <w:szCs w:val="20"/>
+              </w:rPr>
+              <w:t>) etc.).</w:t>
             </w:r>
           </w:p>
         </w:tc>
@@ -1461,7 +1999,58 @@
                 <w:sz w:val="20"/>
                 <w:szCs w:val="20"/>
               </w:rPr>
-              <w:t>I have created my own dot and cross functions in the maths.cpp file which are used by my own lookAt function</w:t>
+              <w:t>I have created my own dot</w:t>
+            </w:r>
+            <w:r>
+              <w:rPr>
+                <w:sz w:val="20"/>
+                <w:szCs w:val="20"/>
+              </w:rPr>
+              <w:t>, seen at lines 76 to 79,</w:t>
+            </w:r>
+            <w:r>
+              <w:rPr>
+                <w:sz w:val="20"/>
+                <w:szCs w:val="20"/>
+              </w:rPr>
+              <w:t xml:space="preserve"> and cross</w:t>
+            </w:r>
+            <w:r>
+              <w:rPr>
+                <w:sz w:val="20"/>
+                <w:szCs w:val="20"/>
+              </w:rPr>
+              <w:t>, seen at lines 67 to 74,</w:t>
+            </w:r>
+            <w:r>
+              <w:rPr>
+                <w:sz w:val="20"/>
+                <w:szCs w:val="20"/>
+              </w:rPr>
+              <w:t xml:space="preserve"> functions in the maths.cpp file which are used by my own </w:t>
+            </w:r>
+            <w:proofErr w:type="spellStart"/>
+            <w:r>
+              <w:rPr>
+                <w:sz w:val="20"/>
+                <w:szCs w:val="20"/>
+              </w:rPr>
+              <w:t>lookAt</w:t>
+            </w:r>
+            <w:proofErr w:type="spellEnd"/>
+            <w:r>
+              <w:rPr>
+                <w:sz w:val="20"/>
+                <w:szCs w:val="20"/>
+              </w:rPr>
+              <w:t xml:space="preserve"> function</w:t>
+            </w:r>
+            <w:r>
+              <w:rPr>
+                <w:sz w:val="20"/>
+                <w:szCs w:val="20"/>
+              </w:rPr>
+              <w:t>.</w:t>
             </w:r>
           </w:p>
         </w:tc>
@@ -1523,7 +2112,30 @@
                 <w:sz w:val="20"/>
                 <w:szCs w:val="20"/>
               </w:rPr>
-              <w:t>I have used quaternions to calculate my rotation matrix in the maths.cpp file under the Quaternion::matrix() function</w:t>
+              <w:t xml:space="preserve">I have used quaternions to calculate my rotation matrix in the maths.cpp file under the </w:t>
+            </w:r>
+            <w:proofErr w:type="gramStart"/>
+            <w:r>
+              <w:rPr>
+                <w:sz w:val="20"/>
+                <w:szCs w:val="20"/>
+              </w:rPr>
+              <w:t>Quaternion::matrix(</w:t>
+            </w:r>
+            <w:proofErr w:type="gramEnd"/>
+            <w:r>
+              <w:rPr>
+                <w:sz w:val="20"/>
+                <w:szCs w:val="20"/>
+              </w:rPr>
+              <w:t>) function</w:t>
+            </w:r>
+            <w:r>
+              <w:rPr>
+                <w:sz w:val="20"/>
+                <w:szCs w:val="20"/>
+              </w:rPr>
+              <w:t xml:space="preserve"> at lines 105 to 125.</w:t>
             </w:r>
           </w:p>
         </w:tc>
@@ -1585,7 +2197,44 @@
                 <w:sz w:val="20"/>
                 <w:szCs w:val="20"/>
               </w:rPr>
-              <w:t>As seen at the bottom of coursework.cpp, when the user presses the 1 key, all objects on screen with the name cube will rotate.</w:t>
+              <w:t>As seen at the bottom of coursework.cpp</w:t>
+            </w:r>
+            <w:r>
+              <w:rPr>
+                <w:sz w:val="20"/>
+                <w:szCs w:val="20"/>
+              </w:rPr>
+              <w:t xml:space="preserve"> at lines 335 to 341</w:t>
+            </w:r>
+            <w:r>
+              <w:rPr>
+                <w:sz w:val="20"/>
+                <w:szCs w:val="20"/>
+              </w:rPr>
+              <w:t>, when the user presses the 1 key, all objects on screen with the name cube will rotate</w:t>
+            </w:r>
+            <w:r>
+              <w:rPr>
+                <w:sz w:val="20"/>
+                <w:szCs w:val="20"/>
+              </w:rPr>
+              <w:t xml:space="preserve">, this is true only for cubes as the </w:t>
+            </w:r>
+            <w:proofErr w:type="spellStart"/>
+            <w:r>
+              <w:rPr>
+                <w:sz w:val="20"/>
+                <w:szCs w:val="20"/>
+              </w:rPr>
+              <w:t>isSpinning</w:t>
+            </w:r>
+            <w:proofErr w:type="spellEnd"/>
+            <w:r>
+              <w:rPr>
+                <w:sz w:val="20"/>
+                <w:szCs w:val="20"/>
+              </w:rPr>
+              <w:t xml:space="preserve"> bool is only checked for objects with name “cube” seen at 281 to 285.</w:t>
             </w:r>
           </w:p>
         </w:tc>
@@ -1649,6 +2298,13 @@
               </w:rPr>
               <w:t>Normal and specular maps are used multiple times for many different objects such as the cube, wall and floor objects in the coursework.cpp file</w:t>
             </w:r>
+            <w:r>
+              <w:rPr>
+                <w:sz w:val="20"/>
+                <w:szCs w:val="20"/>
+              </w:rPr>
+              <w:t>, the use of the normal and specular maps can be seen at lines 183 and 184 for the wall object.</w:t>
+            </w:r>
           </w:p>
         </w:tc>
       </w:tr>
@@ -1716,7 +2372,48 @@
                 <w:sz w:val="20"/>
                 <w:szCs w:val="20"/>
               </w:rPr>
-              <w:t>The use of quaternions to calculate the view matrix can be seen in the camera.cpp file when orientation.matrix() is called, matrix being a quaternion rotate function in the maths.cpp file.</w:t>
+              <w:t xml:space="preserve">The use of quaternions to calculate the view matrix can be seen in the camera.cpp file when </w:t>
+            </w:r>
+            <w:r>
+              <w:rPr>
+                <w:sz w:val="20"/>
+                <w:szCs w:val="20"/>
+              </w:rPr>
+              <w:t xml:space="preserve">we calculate camera orientation using </w:t>
+            </w:r>
+            <w:proofErr w:type="spellStart"/>
+            <w:r>
+              <w:rPr>
+                <w:sz w:val="20"/>
+                <w:szCs w:val="20"/>
+              </w:rPr>
+              <w:t>euler</w:t>
+            </w:r>
+            <w:proofErr w:type="spellEnd"/>
+            <w:r>
+              <w:rPr>
+                <w:sz w:val="20"/>
+                <w:szCs w:val="20"/>
+              </w:rPr>
+              <w:t xml:space="preserve"> angles at line 34, but also when the function </w:t>
+            </w:r>
+            <w:proofErr w:type="spellStart"/>
+            <w:proofErr w:type="gramStart"/>
+            <w:r>
+              <w:rPr>
+                <w:sz w:val="20"/>
+                <w:szCs w:val="20"/>
+              </w:rPr>
+              <w:t>orientation.matrix</w:t>
+            </w:r>
+            <w:proofErr w:type="spellEnd"/>
+            <w:proofErr w:type="gramEnd"/>
+            <w:r>
+              <w:rPr>
+                <w:sz w:val="20"/>
+                <w:szCs w:val="20"/>
+              </w:rPr>
+              <w:t>() is called at line 40, which we can see in maths.cpp is a quaternion method.</w:t>
             </w:r>
           </w:p>
         </w:tc>
@@ -1778,7 +2475,53 @@
                 <w:sz w:val="20"/>
                 <w:szCs w:val="20"/>
               </w:rPr>
-              <w:t>SLERP is used in the camera.cpp file to smooth changes in camera direction under the quaternionCamera() function.</w:t>
+              <w:t xml:space="preserve">SLERP is used in the camera.cpp file </w:t>
+            </w:r>
+            <w:r>
+              <w:rPr>
+                <w:sz w:val="20"/>
+                <w:szCs w:val="20"/>
+              </w:rPr>
+              <w:t xml:space="preserve">at line 37 </w:t>
+            </w:r>
+            <w:r>
+              <w:rPr>
+                <w:sz w:val="20"/>
+                <w:szCs w:val="20"/>
+              </w:rPr>
+              <w:t xml:space="preserve">to smooth changes in camera direction under the </w:t>
+            </w:r>
+            <w:proofErr w:type="spellStart"/>
+            <w:proofErr w:type="gramStart"/>
+            <w:r>
+              <w:rPr>
+                <w:sz w:val="20"/>
+                <w:szCs w:val="20"/>
+              </w:rPr>
+              <w:t>quaternionCamera</w:t>
+            </w:r>
+            <w:proofErr w:type="spellEnd"/>
+            <w:r>
+              <w:rPr>
+                <w:sz w:val="20"/>
+                <w:szCs w:val="20"/>
+              </w:rPr>
+              <w:t>(</w:t>
+            </w:r>
+            <w:proofErr w:type="gramEnd"/>
+            <w:r>
+              <w:rPr>
+                <w:sz w:val="20"/>
+                <w:szCs w:val="20"/>
+              </w:rPr>
+              <w:t>) function</w:t>
+            </w:r>
+            <w:r>
+              <w:rPr>
+                <w:sz w:val="20"/>
+                <w:szCs w:val="20"/>
+              </w:rPr>
+              <w:t>, the SLERP function can also be seen in maths.cpp at lines 128 to 155.</w:t>
             </w:r>
           </w:p>
         </w:tc>

</xml_diff>